<commit_message>
added suggestions from John
</commit_message>
<xml_diff>
--- a/skinny.docx
+++ b/skinny.docx
@@ -1086,10 +1086,7 @@
         </w:numPr>
       </w:pPr>
       <w:r>
-        <w:t xml:space="preserve">Developed </w:t>
-      </w:r>
-      <w:r>
-        <w:t>plug-and-play control module capable of independently controlling each of our 3 subsystems.</w:t>
+        <w:t>Developed plug-and-play control module capable of independently controlling each of our 3 subsystems.</w:t>
       </w:r>
     </w:p>
     <w:p>
@@ -1213,6 +1210,8 @@
             </w:r>
           </w:p>
         </w:tc>
+        <w:bookmarkStart w:id="1" w:name="_GoBack"/>
+        <w:bookmarkEnd w:id="1"/>
       </w:tr>
     </w:tbl>
     <w:p>
@@ -1365,8 +1364,6 @@
       <w:r>
         <w:t xml:space="preserve"> </w:t>
       </w:r>
-      <w:bookmarkStart w:id="1" w:name="_GoBack"/>
-      <w:bookmarkEnd w:id="1"/>
     </w:p>
     <w:p>
       <w:pPr>
@@ -1409,13 +1406,7 @@
         <w:t>Harold Stalford – Professor, OU AME, Norman</w:t>
       </w:r>
       <w:r>
-        <w:t xml:space="preserve">, OK; </w:t>
-      </w:r>
-      <w:r>
-        <w:t>(405) 325-1742</w:t>
-      </w:r>
-      <w:r>
-        <w:t xml:space="preserve">; </w:t>
+        <w:t xml:space="preserve">, OK; (405) 325-1742; </w:t>
       </w:r>
       <w:hyperlink r:id="rId9" w:history="1">
         <w:r>
@@ -1425,39 +1416,6 @@
           <w:t>stalford@ou.edu</w:t>
         </w:r>
       </w:hyperlink>
-    </w:p>
-    <w:p>
-      <w:pPr>
-        <w:pStyle w:val="ListParagraph"/>
-        <w:numPr>
-          <w:ilvl w:val="0"/>
-          <w:numId w:val="25"/>
-        </w:numPr>
-      </w:pPr>
-      <w:r>
-        <w:t xml:space="preserve">LinkedIn Projects and SlideShare Presentations; Available </w:t>
-      </w:r>
-      <w:hyperlink r:id="rId10">
-        <w:r>
-          <w:rPr>
-            <w:rStyle w:val="InternetLink"/>
-            <w:rFonts w:cs="Arial"/>
-            <w:color w:val="002060"/>
-            <w:szCs w:val="22"/>
-          </w:rPr>
-          <w:t>Here</w:t>
-        </w:r>
-      </w:hyperlink>
-      <w:r>
-        <w:rPr>
-          <w:rStyle w:val="InternetLink"/>
-          <w:rFonts w:cs="Arial"/>
-          <w:color w:val="002060"/>
-          <w:szCs w:val="22"/>
-          <w:u w:val="none"/>
-        </w:rPr>
-        <w:t>; SlideShare presentations work best on desktop.</w:t>
-      </w:r>
     </w:p>
     <w:sectPr>
       <w:type w:val="continuous"/>
@@ -5393,7 +5351,7 @@
 </file>
 
 <file path=customXml/itemProps1.xml><?xml version="1.0" encoding="utf-8"?>
-<ds:datastoreItem xmlns:ds="http://schemas.openxmlformats.org/officeDocument/2006/customXml" ds:itemID="{E26FDCED-9622-4B4D-870F-CBCC5ACA79AC}">
+<ds:datastoreItem xmlns:ds="http://schemas.openxmlformats.org/officeDocument/2006/customXml" ds:itemID="{43FB4490-59CB-474A-B069-8DE589590C36}">
   <ds:schemaRefs>
     <ds:schemaRef ds:uri="http://schemas.openxmlformats.org/officeDocument/2006/bibliography"/>
   </ds:schemaRefs>

</xml_diff>